<commit_message>
Update PORTIC - Módulos TECH - versão 2.docx
</commit_message>
<xml_diff>
--- a/PORTIC_Modules/PORTIC - Módulos TECH - versão 2.docx
+++ b/PORTIC_Modules/PORTIC - Módulos TECH - versão 2.docx
@@ -21,7 +21,10 @@
         <w:t>.</w:t>
       </w:r>
       <w:r>
-        <w:t>03</w:t>
+        <w:t>0</w:t>
+      </w:r>
+      <w:r>
+        <w:t>9</w:t>
       </w:r>
     </w:p>
     <w:p/>
@@ -496,10 +499,10 @@
           <w:noProof/>
         </w:rPr>
         <w:drawing>
-          <wp:inline distT="0" distB="0" distL="0" distR="0" wp14:anchorId="2D6685E2" wp14:editId="47AFA471">
-            <wp:extent cx="2768600" cy="3692489"/>
-            <wp:effectExtent l="0" t="0" r="0" b="3810"/>
-            <wp:docPr id="3" name="Picture 3"/>
+          <wp:inline distT="0" distB="0" distL="0" distR="0" wp14:anchorId="05DA5407" wp14:editId="6385973B">
+            <wp:extent cx="2772789" cy="3696847"/>
+            <wp:effectExtent l="0" t="0" r="8890" b="0"/>
+            <wp:docPr id="4" name="Picture 4"/>
             <wp:cNvGraphicFramePr>
               <a:graphicFrameLocks xmlns:a="http://schemas.openxmlformats.org/drawingml/2006/main" noChangeAspect="1"/>
             </wp:cNvGraphicFramePr>
@@ -507,7 +510,7 @@
               <a:graphicData uri="http://schemas.openxmlformats.org/drawingml/2006/picture">
                 <pic:pic xmlns:pic="http://schemas.openxmlformats.org/drawingml/2006/picture">
                   <pic:nvPicPr>
-                    <pic:cNvPr id="0" name="Picture 2"/>
+                    <pic:cNvPr id="0" name="Picture 1"/>
                     <pic:cNvPicPr>
                       <a:picLocks noChangeAspect="1" noChangeArrowheads="1"/>
                     </pic:cNvPicPr>
@@ -528,7 +531,7 @@
                   <pic:spPr bwMode="auto">
                     <a:xfrm>
                       <a:off x="0" y="0"/>
-                      <a:ext cx="2790566" cy="3721786"/>
+                      <a:ext cx="2789551" cy="3719195"/>
                     </a:xfrm>
                     <a:prstGeom prst="rect">
                       <a:avLst/>
@@ -545,16 +548,69 @@
         </w:drawing>
       </w:r>
     </w:p>
-    <w:p/>
     <w:p>
       <w:r>
-        <w:t>O reporte de atividade está atualmente a ser executado no pior dos casos com a periodicidade de 1 minuto, podendo ocorrer mais frequentemente (dependendo do uso dado pelo utilizador).</w:t>
+        <w:t>Nesta versão, as atividades capturadas têm as respetivas coordenadas de GPS. Isto é necessário para se conseguir deduzir o grau de rapidez/intensidade de cada atividade capturada.</w:t>
+      </w:r>
+      <w:r>
+        <w:t xml:space="preserve"> O formato dos dados em base de dados é o seguinte:</w:t>
       </w:r>
     </w:p>
     <w:p>
-      <w:pPr>
-        <w:pStyle w:val="Imagens"/>
-      </w:pPr>
+      <w:r>
+        <w:drawing>
+          <wp:inline distT="0" distB="0" distL="0" distR="0" wp14:anchorId="533C786A" wp14:editId="4A60DA22">
+            <wp:extent cx="5731510" cy="2607945"/>
+            <wp:effectExtent l="0" t="0" r="2540" b="1905"/>
+            <wp:docPr id="7" name="Picture 7" descr="Table&#10;&#10;Description automatically generated"/>
+            <wp:cNvGraphicFramePr>
+              <a:graphicFrameLocks xmlns:a="http://schemas.openxmlformats.org/drawingml/2006/main" noChangeAspect="1"/>
+            </wp:cNvGraphicFramePr>
+            <a:graphic xmlns:a="http://schemas.openxmlformats.org/drawingml/2006/main">
+              <a:graphicData uri="http://schemas.openxmlformats.org/drawingml/2006/picture">
+                <pic:pic xmlns:pic="http://schemas.openxmlformats.org/drawingml/2006/picture">
+                  <pic:nvPicPr>
+                    <pic:cNvPr id="7" name="Picture 7" descr="Table&#10;&#10;Description automatically generated"/>
+                    <pic:cNvPicPr/>
+                  </pic:nvPicPr>
+                  <pic:blipFill>
+                    <a:blip r:embed="rId9"/>
+                    <a:stretch>
+                      <a:fillRect/>
+                    </a:stretch>
+                  </pic:blipFill>
+                  <pic:spPr>
+                    <a:xfrm>
+                      <a:off x="0" y="0"/>
+                      <a:ext cx="5731510" cy="2607945"/>
+                    </a:xfrm>
+                    <a:prstGeom prst="rect">
+                      <a:avLst/>
+                    </a:prstGeom>
+                  </pic:spPr>
+                </pic:pic>
+              </a:graphicData>
+            </a:graphic>
+          </wp:inline>
+        </w:drawing>
+      </w:r>
+    </w:p>
+    <w:p>
+      <w:r>
+        <w:t>A captura automática</w:t>
+      </w:r>
+      <w:r>
+        <w:t xml:space="preserve"> d</w:t>
+      </w:r>
+      <w:r>
+        <w:t>a</w:t>
+      </w:r>
+      <w:r>
+        <w:t xml:space="preserve"> atividade está atualmente a ser executado </w:t>
+      </w:r>
+      <w:r>
+        <w:t>de forma não regular. Em média, e em andamento, a aplicação captura a atividade várias vezes por minuto. Quando a aplicação corre em background, em modo “STILL”, a frequência do reconhecimento de atividades desce para +- uma vez em cada 3 minutos.</w:t>
+      </w:r>
     </w:p>
     <w:sectPr>
       <w:pgSz w:w="11906" w:h="16838"/>

</xml_diff>